<commit_message>
Added the part about ALWAYS including a message in your commits, as I am doing in this commit.
</commit_message>
<xml_diff>
--- a/Docs/SVN_policy.docx
+++ b/Docs/SVN_policy.docx
@@ -256,6 +256,40 @@
       </w:r>
     </w:p>
     <w:p>
+      <w:r>
+        <w:t xml:space="preserve">Always, always, ALWAYS include a message in your commits. This way you can see very quickly what has been changed in each version. Please make it a meaningful message to state what you actually changed, not just “modified </w:t>
+      </w:r>
+      <w:proofErr w:type="spellStart"/>
+      <w:r>
+        <w:t>test.cs</w:t>
+      </w:r>
+      <w:proofErr w:type="spellEnd"/>
+      <w:r>
+        <w:t xml:space="preserve">”. A MUCH better and preferred message would be: “updated </w:t>
+      </w:r>
+      <w:proofErr w:type="spellStart"/>
+      <w:proofErr w:type="gramStart"/>
+      <w:r>
+        <w:t>doSomething</w:t>
+      </w:r>
+      <w:proofErr w:type="spellEnd"/>
+      <w:r>
+        <w:t>(</w:t>
+      </w:r>
+      <w:proofErr w:type="gramEnd"/>
+      <w:r>
+        <w:t xml:space="preserve">) in </w:t>
+      </w:r>
+      <w:proofErr w:type="spellStart"/>
+      <w:r>
+        <w:t>test.cs</w:t>
+      </w:r>
+      <w:proofErr w:type="spellEnd"/>
+      <w:r>
+        <w:t xml:space="preserve"> to check for null”</w:t>
+      </w:r>
+    </w:p>
+    <w:p>
       <w:pPr>
         <w:pStyle w:val="Heading1"/>
       </w:pPr>
@@ -496,6 +530,7 @@
         <w:pStyle w:val="Heading1"/>
       </w:pPr>
       <w:r>
+        <w:lastRenderedPageBreak/>
         <w:t>Document version control</w:t>
       </w:r>
     </w:p>
@@ -926,6 +961,7 @@
   <w:style w:type="paragraph" w:default="1" w:styleId="Normal">
     <w:name w:val="Normal"/>
     <w:qFormat/>
+    <w:rsid w:val="00F013B8"/>
   </w:style>
   <w:style w:type="paragraph" w:styleId="Heading1">
     <w:name w:val="heading 1"/>

</xml_diff>

<commit_message>
- Removed .suo file from version control - Updated SVN_policy.docx to reflect .csproj files needing to be under version control
</commit_message>
<xml_diff>
--- a/Docs/SVN_policy.docx
+++ b/Docs/SVN_policy.docx
@@ -15,13 +15,8 @@
         <w:t>This docum</w:t>
       </w:r>
       <w:r>
-        <w:t>ent contains the subversion (</w:t>
-      </w:r>
-      <w:proofErr w:type="spellStart"/>
-      <w:r>
-        <w:t>svn</w:t>
-      </w:r>
-      <w:proofErr w:type="spellEnd"/>
+        <w:t>ent contains the subversion (svn</w:t>
+      </w:r>
       <w:r>
         <w:t>) policy for the Angels Vs Demons game for COMP3903.</w:t>
       </w:r>
@@ -110,13 +105,8 @@
               <w:pStyle w:val="DecimalAligned"/>
             </w:pPr>
             <w:r>
-              <w:t xml:space="preserve">Jacob </w:t>
+              <w:t>Jacob Kwitkoski</w:t>
             </w:r>
-            <w:proofErr w:type="spellStart"/>
-            <w:r>
-              <w:t>Kwitkoski</w:t>
-            </w:r>
-            <w:proofErr w:type="spellEnd"/>
           </w:p>
         </w:tc>
         <w:tc>
@@ -154,7 +144,11 @@
             </w:tcBorders>
             <w:noWrap/>
           </w:tcPr>
-          <w:p/>
+          <w:p>
+            <w:r>
+              <w:t>1.1</w:t>
+            </w:r>
+          </w:p>
         </w:tc>
         <w:tc>
           <w:tcPr>
@@ -170,6 +164,9 @@
             <w:pPr>
               <w:pStyle w:val="DecimalAligned"/>
             </w:pPr>
+            <w:r>
+              <w:t>Jacob Kwitkoski</w:t>
+            </w:r>
           </w:p>
         </w:tc>
         <w:tc>
@@ -186,6 +183,9 @@
             <w:pPr>
               <w:pStyle w:val="DecimalAligned"/>
             </w:pPr>
+            <w:r>
+              <w:t>Source code version control section</w:t>
+            </w:r>
           </w:p>
         </w:tc>
       </w:tr>
@@ -257,36 +257,7 @@
     </w:p>
     <w:p>
       <w:r>
-        <w:t xml:space="preserve">Always, always, ALWAYS include a message in your commits. This way you can see very quickly what has been changed in each version. Please make it a meaningful message to state what you actually changed, not just “modified </w:t>
-      </w:r>
-      <w:proofErr w:type="spellStart"/>
-      <w:r>
-        <w:t>test.cs</w:t>
-      </w:r>
-      <w:proofErr w:type="spellEnd"/>
-      <w:r>
-        <w:t xml:space="preserve">”. A MUCH better and preferred message would be: “updated </w:t>
-      </w:r>
-      <w:proofErr w:type="spellStart"/>
-      <w:proofErr w:type="gramStart"/>
-      <w:r>
-        <w:t>doSomething</w:t>
-      </w:r>
-      <w:proofErr w:type="spellEnd"/>
-      <w:r>
-        <w:t>(</w:t>
-      </w:r>
-      <w:proofErr w:type="gramEnd"/>
-      <w:r>
-        <w:t xml:space="preserve">) in </w:t>
-      </w:r>
-      <w:proofErr w:type="spellStart"/>
-      <w:r>
-        <w:t>test.cs</w:t>
-      </w:r>
-      <w:proofErr w:type="spellEnd"/>
-      <w:r>
-        <w:t xml:space="preserve"> to check for null”</w:t>
+        <w:t>Always, always, ALWAYS include a message in your commits. This way you can see very quickly what has been changed in each version. Please make it a meaningful message to state what you actually changed, not just “modified test.cs”. A MUCH better and preferred message would be: “updated doSomething() in test.cs to check for null”</w:t>
       </w:r>
     </w:p>
     <w:p>
@@ -299,15 +270,7 @@
     </w:p>
     <w:p>
       <w:r>
-        <w:t xml:space="preserve">Please DO NOT </w:t>
-      </w:r>
-      <w:proofErr w:type="gramStart"/>
-      <w:r>
-        <w:t>add</w:t>
-      </w:r>
-      <w:proofErr w:type="gramEnd"/>
-      <w:r>
-        <w:t xml:space="preserve"> to source control any files in the following directories:</w:t>
+        <w:t>Please DO NOT add to source control any files in the following directories:</w:t>
       </w:r>
     </w:p>
     <w:p>
@@ -318,29 +281,8 @@
           <w:numId w:val="2"/>
         </w:numPr>
       </w:pPr>
-      <w:proofErr w:type="spellStart"/>
-      <w:r>
-        <w:t>Angels_Vs_Demons</w:t>
-      </w:r>
-      <w:proofErr w:type="spellEnd"/>
-      <w:r>
-        <w:t>/</w:t>
-      </w:r>
-      <w:proofErr w:type="spellStart"/>
-      <w:r>
-        <w:t>Angels_Vs_Demons</w:t>
-      </w:r>
-      <w:proofErr w:type="spellEnd"/>
-      <w:r>
-        <w:t>/</w:t>
-      </w:r>
-      <w:proofErr w:type="spellStart"/>
-      <w:r>
-        <w:t>Angels_Vs_Demons</w:t>
-      </w:r>
-      <w:proofErr w:type="spellEnd"/>
-      <w:r>
-        <w:t>/bin</w:t>
+      <w:r>
+        <w:t>Angels_Vs_Demons/Angels_Vs_Demons/Angels_Vs_Demons/bin</w:t>
       </w:r>
     </w:p>
     <w:p>
@@ -351,35 +293,9 @@
           <w:numId w:val="2"/>
         </w:numPr>
       </w:pPr>
-      <w:proofErr w:type="spellStart"/>
-      <w:r>
-        <w:t>Angels_Vs_Demons</w:t>
-      </w:r>
-      <w:proofErr w:type="spellEnd"/>
-      <w:r>
-        <w:t>/</w:t>
-      </w:r>
-      <w:proofErr w:type="spellStart"/>
-      <w:r>
-        <w:t>Angels_Vs_Demons</w:t>
-      </w:r>
-      <w:proofErr w:type="spellEnd"/>
-      <w:r>
-        <w:t>/</w:t>
-      </w:r>
-      <w:proofErr w:type="spellStart"/>
-      <w:r>
-        <w:t>Angels_Vs_Demons</w:t>
-      </w:r>
-      <w:proofErr w:type="spellEnd"/>
-      <w:r>
-        <w:t>/</w:t>
-      </w:r>
-      <w:proofErr w:type="spellStart"/>
-      <w:r>
-        <w:t>obj</w:t>
-      </w:r>
-      <w:proofErr w:type="spellEnd"/>
+      <w:r>
+        <w:t>Angels_Vs_Demons/Angels_Vs_Demons/Angels_Vs_Demons/obj</w:t>
+      </w:r>
     </w:p>
     <w:p>
       <w:pPr>
@@ -389,29 +305,8 @@
           <w:numId w:val="2"/>
         </w:numPr>
       </w:pPr>
-      <w:proofErr w:type="spellStart"/>
-      <w:r>
-        <w:t>Angels_Vs_Demons</w:t>
-      </w:r>
-      <w:proofErr w:type="spellEnd"/>
-      <w:r>
-        <w:t>/</w:t>
-      </w:r>
-      <w:proofErr w:type="spellStart"/>
-      <w:r>
-        <w:t>Angels_Vs_Demons</w:t>
-      </w:r>
-      <w:proofErr w:type="spellEnd"/>
-      <w:r>
-        <w:t>/</w:t>
-      </w:r>
-      <w:proofErr w:type="spellStart"/>
-      <w:r>
-        <w:t>Angels_Vs_DemonsContent</w:t>
-      </w:r>
-      <w:proofErr w:type="spellEnd"/>
-      <w:r>
-        <w:t>/bin</w:t>
+      <w:r>
+        <w:t>Angels_Vs_Demons/Angels_Vs_Demons/Angels_Vs_DemonsContent/bin</w:t>
       </w:r>
     </w:p>
     <w:p>
@@ -422,79 +317,61 @@
           <w:numId w:val="2"/>
         </w:numPr>
       </w:pPr>
-      <w:proofErr w:type="spellStart"/>
+      <w:r>
+        <w:t>Angels_Vs_Demons/Angels_Vs_Demons/Angels_Vs_DemonsContent/obj</w:t>
+      </w:r>
+    </w:p>
+    <w:p>
+      <w:r>
+        <w:t>The files we are concerned with for version control are the .cs files and all the conten</w:t>
+      </w:r>
+      <w:r>
+        <w:t>t files (i.e. graphics, fonts).</w:t>
+      </w:r>
+    </w:p>
+    <w:p>
+      <w:r>
+        <w:t>Visual Studio 2010 (and XNA 4.0) are a bit different than Visual Studio 2008 and XNA 3.1. In 2010 and 4.0, the solution has two projects: a .csproj for the code, and a .contentproj. These two files</w:t>
+      </w:r>
+      <w:r>
+        <w:t xml:space="preserve"> need to be updated. If not, then any files added to the project by one team member will not show up when a different team member loads the project. They will then have to “add existing item” to the project. </w:t>
+      </w:r>
+    </w:p>
+    <w:p>
+      <w:r>
+        <w:t xml:space="preserve">The </w:t>
+      </w:r>
       <w:r>
         <w:t>Angels_Vs_Demons</w:t>
       </w:r>
-      <w:proofErr w:type="spellEnd"/>
-      <w:r>
-        <w:t>/</w:t>
-      </w:r>
-      <w:proofErr w:type="spellStart"/>
-      <w:r>
-        <w:t>Angels_Vs_Demons</w:t>
-      </w:r>
-      <w:proofErr w:type="spellEnd"/>
-      <w:r>
-        <w:t>/</w:t>
-      </w:r>
-      <w:proofErr w:type="spellStart"/>
-      <w:r>
-        <w:t>Angels_Vs_DemonsContent</w:t>
-      </w:r>
-      <w:proofErr w:type="spellEnd"/>
-      <w:r>
-        <w:t>/</w:t>
-      </w:r>
-      <w:proofErr w:type="spellStart"/>
-      <w:r>
-        <w:t>obj</w:t>
-      </w:r>
-      <w:proofErr w:type="spellEnd"/>
-    </w:p>
-    <w:p>
-      <w:r>
-        <w:t>The files we are concerned with for version control are the .</w:t>
-      </w:r>
-      <w:proofErr w:type="spellStart"/>
-      <w:r>
-        <w:t>cs</w:t>
-      </w:r>
-      <w:proofErr w:type="spellEnd"/>
-      <w:r>
-        <w:t xml:space="preserve"> files and all the conten</w:t>
-      </w:r>
-      <w:r>
-        <w:t>t files (i.e. graphics, fonts).</w:t>
-      </w:r>
-    </w:p>
-    <w:p>
-      <w:r>
-        <w:t xml:space="preserve">Visual Studio 2010 (and XNA 4.0) </w:t>
-      </w:r>
-      <w:proofErr w:type="gramStart"/>
-      <w:r>
-        <w:t>are</w:t>
-      </w:r>
-      <w:proofErr w:type="gramEnd"/>
-      <w:r>
-        <w:t xml:space="preserve"> a bit different than Visual Studio 2008 and XNA 3.1. In 2010 and 4.0, the solution has two projects: a .</w:t>
-      </w:r>
-      <w:proofErr w:type="spellStart"/>
-      <w:r>
-        <w:t>csproj</w:t>
-      </w:r>
-      <w:proofErr w:type="spellEnd"/>
-      <w:r>
-        <w:t xml:space="preserve"> for the code, and a .</w:t>
-      </w:r>
-      <w:proofErr w:type="spellStart"/>
-      <w:r>
-        <w:t>contentproj</w:t>
-      </w:r>
-      <w:proofErr w:type="spellEnd"/>
-      <w:r>
-        <w:t xml:space="preserve">. These two files, in addition to the solution itself, should not be updated. I believe these files got modified slightly on a user-to-user base, so until I clarify this please do not commit changes to these files. </w:t>
+      <w:r>
+        <w:t>.su</w:t>
+      </w:r>
+      <w:r>
+        <w:t>o</w:t>
+      </w:r>
+      <w:r>
+        <w:t xml:space="preserve"> file SHOULD NEVER be committed to source control as this file</w:t>
+      </w:r>
+      <w:r>
+        <w:t xml:space="preserve"> g</w:t>
+      </w:r>
+      <w:r>
+        <w:t>ets</w:t>
+      </w:r>
+      <w:r>
+        <w:t xml:space="preserve"> modified</w:t>
+      </w:r>
+      <w:r>
+        <w:t xml:space="preserve"> </w:t>
+      </w:r>
+      <w:r>
+        <w:t>on a user-to-user base.</w:t>
+      </w:r>
+    </w:p>
+    <w:p>
+      <w:r>
+        <w:t xml:space="preserve"> </w:t>
       </w:r>
       <w:r>
         <w:t>All o</w:t>
@@ -514,13 +391,8 @@
     </w:p>
     <w:p>
       <w:r>
-        <w:t xml:space="preserve">I have had to work out many </w:t>
-      </w:r>
-      <w:proofErr w:type="spellStart"/>
-      <w:r>
-        <w:t>svn</w:t>
-      </w:r>
-      <w:proofErr w:type="spellEnd"/>
+        <w:t>I have had to work out many svn</w:t>
+      </w:r>
       <w:r>
         <w:t xml:space="preserve"> SNAFUs where things have been added to source control that shouldn't have been.</w:t>
       </w:r>

</xml_diff>

<commit_message>
- Updated SVN_policy.docx to reflect changes to the .csproj file process. DO NOT commit these files. If the files accidentally get removed on your machine, talk to me and I will help you get them back.
</commit_message>
<xml_diff>
--- a/Docs/SVN_policy.docx
+++ b/Docs/SVN_policy.docx
@@ -1,6 +1,6 @@
 
 <file path=word/document.xml><?xml version="1.0" encoding="utf-8"?>
-<w:document xmlns:ve="http://schemas.openxmlformats.org/markup-compatibility/2006" xmlns:o="urn:schemas-microsoft-com:office:office" xmlns:r="http://schemas.openxmlformats.org/officeDocument/2006/relationships" xmlns:m="http://schemas.openxmlformats.org/officeDocument/2006/math" xmlns:v="urn:schemas-microsoft-com:vml" xmlns:wp="http://schemas.openxmlformats.org/drawingml/2006/wordprocessingDrawing" xmlns:w10="urn:schemas-microsoft-com:office:word" xmlns:w="http://schemas.openxmlformats.org/wordprocessingml/2006/main" xmlns:wne="http://schemas.microsoft.com/office/word/2006/wordml">
+<w:document xmlns:wpc="http://schemas.microsoft.com/office/word/2010/wordprocessingCanvas" xmlns:mc="http://schemas.openxmlformats.org/markup-compatibility/2006" xmlns:o="urn:schemas-microsoft-com:office:office" xmlns:r="http://schemas.openxmlformats.org/officeDocument/2006/relationships" xmlns:m="http://schemas.openxmlformats.org/officeDocument/2006/math" xmlns:v="urn:schemas-microsoft-com:vml" xmlns:wp14="http://schemas.microsoft.com/office/word/2010/wordprocessingDrawing" xmlns:wp="http://schemas.openxmlformats.org/drawingml/2006/wordprocessingDrawing" xmlns:w10="urn:schemas-microsoft-com:office:word" xmlns:w="http://schemas.openxmlformats.org/wordprocessingml/2006/main" xmlns:w14="http://schemas.microsoft.com/office/word/2010/wordml" xmlns:wpg="http://schemas.microsoft.com/office/word/2010/wordprocessingGroup" xmlns:wpi="http://schemas.microsoft.com/office/word/2010/wordprocessingInk" xmlns:wne="http://schemas.microsoft.com/office/word/2006/wordml" xmlns:wps="http://schemas.microsoft.com/office/word/2010/wordprocessingShape" mc:Ignorable="w14 wp14">
   <w:body>
     <w:p>
       <w:pPr>
@@ -25,7 +25,7 @@
       <w:tblPr>
         <w:tblStyle w:val="MediumShading2-Accent5"/>
         <w:tblW w:w="4952" w:type="pct"/>
-        <w:tblLook w:val="0660"/>
+        <w:tblLook w:val="0660" w:firstRow="1" w:lastRow="1" w:firstColumn="0" w:lastColumn="0" w:noHBand="1" w:noVBand="1"/>
       </w:tblPr>
       <w:tblGrid>
         <w:gridCol w:w="959"/>
@@ -34,7 +34,7 @@
       </w:tblGrid>
       <w:tr>
         <w:trPr>
-          <w:cnfStyle w:val="100000000000"/>
+          <w:cnfStyle w:val="100000000000" w:firstRow="1" w:lastRow="0" w:firstColumn="0" w:lastColumn="0" w:oddVBand="0" w:evenVBand="0" w:oddHBand="0" w:evenHBand="0" w:firstRowFirstColumn="0" w:firstRowLastColumn="0" w:lastRowFirstColumn="0" w:lastRowLastColumn="0"/>
           <w:trHeight w:val="286"/>
         </w:trPr>
         <w:tc>
@@ -191,7 +191,7 @@
       </w:tr>
       <w:tr>
         <w:trPr>
-          <w:cnfStyle w:val="010000000000"/>
+          <w:cnfStyle w:val="010000000000" w:firstRow="0" w:lastRow="1" w:firstColumn="0" w:lastColumn="0" w:oddVBand="0" w:evenVBand="0" w:oddHBand="0" w:evenHBand="0" w:firstRowFirstColumn="0" w:firstRowLastColumn="0" w:lastRowFirstColumn="0" w:lastRowLastColumn="0"/>
           <w:trHeight w:val="270"/>
         </w:trPr>
         <w:tc>
@@ -334,8 +334,16 @@
         <w:t>Visual Studio 2010 (and XNA 4.0) are a bit different than Visual Studio 2008 and XNA 3.1. In 2010 and 4.0, the solution has two projects: a .csproj for the code, and a .contentproj. These two files</w:t>
       </w:r>
       <w:r>
-        <w:t xml:space="preserve"> need to be updated. If not, then any files added to the project by one team member will not show up when a different team member loads the project. They will then have to “add existing item” to the project. </w:t>
-      </w:r>
+        <w:t xml:space="preserve"> SHOULD NEVER</w:t>
+      </w:r>
+      <w:r>
+        <w:t xml:space="preserve"> be updated</w:t>
+      </w:r>
+      <w:r>
+        <w:t>. They change on a user-to-user base and will cause havoc if they are versioned.</w:t>
+      </w:r>
+      <w:bookmarkStart w:id="0" w:name="_GoBack"/>
+      <w:bookmarkEnd w:id="0"/>
     </w:p>
     <w:p>
       <w:r>
@@ -440,7 +448,7 @@
 </file>
 
 <file path=word/numbering.xml><?xml version="1.0" encoding="utf-8"?>
-<w:numbering xmlns:ve="http://schemas.openxmlformats.org/markup-compatibility/2006" xmlns:o="urn:schemas-microsoft-com:office:office" xmlns:r="http://schemas.openxmlformats.org/officeDocument/2006/relationships" xmlns:m="http://schemas.openxmlformats.org/officeDocument/2006/math" xmlns:v="urn:schemas-microsoft-com:vml" xmlns:wp="http://schemas.openxmlformats.org/drawingml/2006/wordprocessingDrawing" xmlns:w10="urn:schemas-microsoft-com:office:word" xmlns:w="http://schemas.openxmlformats.org/wordprocessingml/2006/main" xmlns:wne="http://schemas.microsoft.com/office/word/2006/wordml">
+<w:numbering xmlns:wpc="http://schemas.microsoft.com/office/word/2010/wordprocessingCanvas" xmlns:mc="http://schemas.openxmlformats.org/markup-compatibility/2006" xmlns:o="urn:schemas-microsoft-com:office:office" xmlns:r="http://schemas.openxmlformats.org/officeDocument/2006/relationships" xmlns:m="http://schemas.openxmlformats.org/officeDocument/2006/math" xmlns:v="urn:schemas-microsoft-com:vml" xmlns:wp14="http://schemas.microsoft.com/office/word/2010/wordprocessingDrawing" xmlns:wp="http://schemas.openxmlformats.org/drawingml/2006/wordprocessingDrawing" xmlns:w10="urn:schemas-microsoft-com:office:word" xmlns:w="http://schemas.openxmlformats.org/wordprocessingml/2006/main" xmlns:w14="http://schemas.microsoft.com/office/word/2010/wordml" xmlns:wpg="http://schemas.microsoft.com/office/word/2010/wordprocessingGroup" xmlns:wpi="http://schemas.microsoft.com/office/word/2010/wordprocessingInk" xmlns:wne="http://schemas.microsoft.com/office/word/2006/wordml" xmlns:wps="http://schemas.microsoft.com/office/word/2010/wordprocessingShape" mc:Ignorable="w14 wp14">
   <w:abstractNum w:abstractNumId="0">
     <w:nsid w:val="3042175E"/>
     <w:multiLevelType w:val="hybridMultilevel"/>
@@ -675,7 +683,7 @@
 </file>
 
 <file path=word/styles.xml><?xml version="1.0" encoding="utf-8"?>
-<w:styles xmlns:r="http://schemas.openxmlformats.org/officeDocument/2006/relationships" xmlns:w="http://schemas.openxmlformats.org/wordprocessingml/2006/main">
+<w:styles xmlns:mc="http://schemas.openxmlformats.org/markup-compatibility/2006" xmlns:r="http://schemas.openxmlformats.org/officeDocument/2006/relationships" xmlns:w="http://schemas.openxmlformats.org/wordprocessingml/2006/main" xmlns:w14="http://schemas.microsoft.com/office/word/2010/wordml" mc:Ignorable="w14">
   <w:docDefaults>
     <w:rPrDefault>
       <w:rPr>
@@ -869,7 +877,6 @@
     <w:uiPriority w:val="99"/>
     <w:semiHidden/>
     <w:unhideWhenUsed/>
-    <w:qFormat/>
     <w:tblPr>
       <w:tblInd w:w="0" w:type="dxa"/>
       <w:tblCellMar>
@@ -1162,6 +1169,196 @@
         </w:tcBorders>
       </w:tcPr>
     </w:tblStylePr>
+  </w:style>
+</w:styles>
+</file>
+
+<file path=word/stylesWithEffects.xml><?xml version="1.0" encoding="utf-8"?>
+<w:styles xmlns:wpc="http://schemas.microsoft.com/office/word/2010/wordprocessingCanvas" xmlns:mc="http://schemas.openxmlformats.org/markup-compatibility/2006" xmlns:o="urn:schemas-microsoft-com:office:office" xmlns:r="http://schemas.openxmlformats.org/officeDocument/2006/relationships" xmlns:m="http://schemas.openxmlformats.org/officeDocument/2006/math" xmlns:v="urn:schemas-microsoft-com:vml" xmlns:wp14="http://schemas.microsoft.com/office/word/2010/wordprocessingDrawing" xmlns:wp="http://schemas.openxmlformats.org/drawingml/2006/wordprocessingDrawing" xmlns:w10="urn:schemas-microsoft-com:office:word" xmlns:w="http://schemas.openxmlformats.org/wordprocessingml/2006/main" xmlns:w14="http://schemas.microsoft.com/office/word/2010/wordml" xmlns:wpg="http://schemas.microsoft.com/office/word/2010/wordprocessingGroup" xmlns:wpi="http://schemas.microsoft.com/office/word/2010/wordprocessingInk" xmlns:wne="http://schemas.microsoft.com/office/word/2006/wordml" xmlns:wps="http://schemas.microsoft.com/office/word/2010/wordprocessingShape" mc:Ignorable="w14 wp14">
+  <w:docDefaults>
+    <w:rPrDefault>
+      <w:rPr>
+        <w:rFonts w:asciiTheme="minorHAnsi" w:eastAsiaTheme="minorEastAsia" w:hAnsiTheme="minorHAnsi" w:cstheme="minorBidi"/>
+        <w:sz w:val="22"/>
+        <w:szCs w:val="22"/>
+        <w:lang w:val="en-CA" w:eastAsia="en-CA" w:bidi="ar-SA"/>
+      </w:rPr>
+    </w:rPrDefault>
+    <w:pPrDefault>
+      <w:pPr>
+        <w:spacing w:after="200" w:line="276" w:lineRule="auto"/>
+      </w:pPr>
+    </w:pPrDefault>
+  </w:docDefaults>
+  <w:latentStyles w:defLockedState="0" w:defUIPriority="99" w:defSemiHidden="1" w:defUnhideWhenUsed="1" w:defQFormat="0" w:count="267">
+    <w:lsdException w:name="Normal" w:semiHidden="0" w:uiPriority="0" w:unhideWhenUsed="0" w:qFormat="1"/>
+    <w:lsdException w:name="heading 1" w:semiHidden="0" w:uiPriority="9" w:unhideWhenUsed="0" w:qFormat="1"/>
+    <w:lsdException w:name="heading 2" w:uiPriority="9" w:qFormat="1"/>
+    <w:lsdException w:name="heading 3" w:uiPriority="9" w:qFormat="1"/>
+    <w:lsdException w:name="heading 4" w:uiPriority="9" w:qFormat="1"/>
+    <w:lsdException w:name="heading 5" w:uiPriority="9" w:qFormat="1"/>
+    <w:lsdException w:name="heading 6" w:uiPriority="9" w:qFormat="1"/>
+    <w:lsdException w:name="heading 7" w:uiPriority="9" w:qFormat="1"/>
+    <w:lsdException w:name="heading 8" w:uiPriority="9" w:qFormat="1"/>
+    <w:lsdException w:name="heading 9" w:uiPriority="9" w:qFormat="1"/>
+    <w:lsdException w:name="toc 1" w:uiPriority="39"/>
+    <w:lsdException w:name="toc 2" w:uiPriority="39"/>
+    <w:lsdException w:name="toc 3" w:uiPriority="39"/>
+    <w:lsdException w:name="toc 4" w:uiPriority="39"/>
+    <w:lsdException w:name="toc 5" w:uiPriority="39"/>
+    <w:lsdException w:name="toc 6" w:uiPriority="39"/>
+    <w:lsdException w:name="toc 7" w:uiPriority="39"/>
+    <w:lsdException w:name="toc 8" w:uiPriority="39"/>
+    <w:lsdException w:name="toc 9" w:uiPriority="39"/>
+    <w:lsdException w:name="caption" w:uiPriority="35" w:qFormat="1"/>
+    <w:lsdException w:name="Title" w:semiHidden="0" w:uiPriority="10" w:unhideWhenUsed="0" w:qFormat="1"/>
+    <w:lsdException w:name="Default Paragraph Font" w:uiPriority="1"/>
+    <w:lsdException w:name="Subtitle" w:semiHidden="0" w:uiPriority="11" w:unhideWhenUsed="0" w:qFormat="1"/>
+    <w:lsdException w:name="Strong" w:semiHidden="0" w:uiPriority="22" w:unhideWhenUsed="0" w:qFormat="1"/>
+    <w:lsdException w:name="Emphasis" w:semiHidden="0" w:uiPriority="20" w:unhideWhenUsed="0" w:qFormat="1"/>
+    <w:lsdException w:name="Table Grid" w:semiHidden="0" w:uiPriority="59" w:unhideWhenUsed="0"/>
+    <w:lsdException w:name="Placeholder Text" w:unhideWhenUsed="0"/>
+    <w:lsdException w:name="No Spacing" w:semiHidden="0" w:uiPriority="1" w:unhideWhenUsed="0" w:qFormat="1"/>
+    <w:lsdException w:name="Light Shading" w:semiHidden="0" w:uiPriority="60" w:unhideWhenUsed="0"/>
+    <w:lsdException w:name="Light List" w:semiHidden="0" w:uiPriority="61" w:unhideWhenUsed="0"/>
+    <w:lsdException w:name="Light Grid" w:semiHidden="0" w:uiPriority="62" w:unhideWhenUsed="0"/>
+    <w:lsdException w:name="Medium Shading 1" w:semiHidden="0" w:uiPriority="63" w:unhideWhenUsed="0"/>
+    <w:lsdException w:name="Medium Shading 2" w:semiHidden="0" w:uiPriority="64" w:unhideWhenUsed="0"/>
+    <w:lsdException w:name="Medium List 1" w:semiHidden="0" w:uiPriority="65" w:unhideWhenUsed="0"/>
+    <w:lsdException w:name="Medium List 2" w:semiHidden="0" w:uiPriority="66" w:unhideWhenUsed="0"/>
+    <w:lsdException w:name="Medium Grid 1" w:semiHidden="0" w:uiPriority="67" w:unhideWhenUsed="0"/>
+    <w:lsdException w:name="Medium Grid 2" w:semiHidden="0" w:uiPriority="68" w:unhideWhenUsed="0"/>
+    <w:lsdException w:name="Medium Grid 3" w:semiHidden="0" w:uiPriority="69" w:unhideWhenUsed="0"/>
+    <w:lsdException w:name="Dark List" w:semiHidden="0" w:uiPriority="70" w:unhideWhenUsed="0"/>
+    <w:lsdException w:name="Colorful Shading" w:semiHidden="0" w:uiPriority="71" w:unhideWhenUsed="0"/>
+    <w:lsdException w:name="Colorful List" w:semiHidden="0" w:uiPriority="72" w:unhideWhenUsed="0"/>
+    <w:lsdException w:name="Colorful Grid" w:semiHidden="0" w:uiPriority="73" w:unhideWhenUsed="0"/>
+    <w:lsdException w:name="Light Shading Accent 1" w:semiHidden="0" w:uiPriority="60" w:unhideWhenUsed="0"/>
+    <w:lsdException w:name="Light List Accent 1" w:semiHidden="0" w:uiPriority="61" w:unhideWhenUsed="0"/>
+    <w:lsdException w:name="Light Grid Accent 1" w:semiHidden="0" w:uiPriority="62" w:unhideWhenUsed="0"/>
+    <w:lsdException w:name="Medium Shading 1 Accent 1" w:semiHidden="0" w:uiPriority="63" w:unhideWhenUsed="0"/>
+    <w:lsdException w:name="Medium Shading 2 Accent 1" w:semiHidden="0" w:uiPriority="64" w:unhideWhenUsed="0"/>
+    <w:lsdException w:name="Medium List 1 Accent 1" w:semiHidden="0" w:uiPriority="65" w:unhideWhenUsed="0"/>
+    <w:lsdException w:name="Revision" w:unhideWhenUsed="0"/>
+    <w:lsdException w:name="List Paragraph" w:semiHidden="0" w:uiPriority="34" w:unhideWhenUsed="0" w:qFormat="1"/>
+    <w:lsdException w:name="Quote" w:semiHidden="0" w:uiPriority="29" w:unhideWhenUsed="0" w:qFormat="1"/>
+    <w:lsdException w:name="Intense Quote" w:semiHidden="0" w:uiPriority="30" w:unhideWhenUsed="0" w:qFormat="1"/>
+    <w:lsdException w:name="Medium List 2 Accent 1" w:semiHidden="0" w:uiPriority="66" w:unhideWhenUsed="0"/>
+    <w:lsdException w:name="Medium Grid 1 Accent 1" w:semiHidden="0" w:uiPriority="67" w:unhideWhenUsed="0"/>
+    <w:lsdException w:name="Medium Grid 2 Accent 1" w:semiHidden="0" w:uiPriority="68" w:unhideWhenUsed="0"/>
+    <w:lsdException w:name="Medium Grid 3 Accent 1" w:semiHidden="0" w:uiPriority="69" w:unhideWhenUsed="0"/>
+    <w:lsdException w:name="Dark List Accent 1" w:semiHidden="0" w:uiPriority="70" w:unhideWhenUsed="0"/>
+    <w:lsdException w:name="Colorful Shading Accent 1" w:semiHidden="0" w:uiPriority="71" w:unhideWhenUsed="0"/>
+    <w:lsdException w:name="Colorful List Accent 1" w:semiHidden="0" w:uiPriority="72" w:unhideWhenUsed="0"/>
+    <w:lsdException w:name="Colorful Grid Accent 1" w:semiHidden="0" w:uiPriority="73" w:unhideWhenUsed="0"/>
+    <w:lsdException w:name="Light Shading Accent 2" w:semiHidden="0" w:uiPriority="60" w:unhideWhenUsed="0"/>
+    <w:lsdException w:name="Light List Accent 2" w:semiHidden="0" w:uiPriority="61" w:unhideWhenUsed="0"/>
+    <w:lsdException w:name="Light Grid Accent 2" w:semiHidden="0" w:uiPriority="62" w:unhideWhenUsed="0"/>
+    <w:lsdException w:name="Medium Shading 1 Accent 2" w:semiHidden="0" w:uiPriority="63" w:unhideWhenUsed="0"/>
+    <w:lsdException w:name="Medium Shading 2 Accent 2" w:semiHidden="0" w:uiPriority="64" w:unhideWhenUsed="0"/>
+    <w:lsdException w:name="Medium List 1 Accent 2" w:semiHidden="0" w:uiPriority="65" w:unhideWhenUsed="0"/>
+    <w:lsdException w:name="Medium List 2 Accent 2" w:semiHidden="0" w:uiPriority="66" w:unhideWhenUsed="0"/>
+    <w:lsdException w:name="Medium Grid 1 Accent 2" w:semiHidden="0" w:uiPriority="67" w:unhideWhenUsed="0"/>
+    <w:lsdException w:name="Medium Grid 2 Accent 2" w:semiHidden="0" w:uiPriority="68" w:unhideWhenUsed="0"/>
+    <w:lsdException w:name="Medium Grid 3 Accent 2" w:semiHidden="0" w:uiPriority="69" w:unhideWhenUsed="0"/>
+    <w:lsdException w:name="Dark List Accent 2" w:semiHidden="0" w:uiPriority="70" w:unhideWhenUsed="0"/>
+    <w:lsdException w:name="Colorful Shading Accent 2" w:semiHidden="0" w:uiPriority="71" w:unhideWhenUsed="0"/>
+    <w:lsdException w:name="Colorful List Accent 2" w:semiHidden="0" w:uiPriority="72" w:unhideWhenUsed="0"/>
+    <w:lsdException w:name="Colorful Grid Accent 2" w:semiHidden="0" w:uiPriority="73" w:unhideWhenUsed="0"/>
+    <w:lsdException w:name="Light Shading Accent 3" w:semiHidden="0" w:uiPriority="60" w:unhideWhenUsed="0"/>
+    <w:lsdException w:name="Light List Accent 3" w:semiHidden="0" w:uiPriority="61" w:unhideWhenUsed="0"/>
+    <w:lsdException w:name="Light Grid Accent 3" w:semiHidden="0" w:uiPriority="62" w:unhideWhenUsed="0"/>
+    <w:lsdException w:name="Medium Shading 1 Accent 3" w:semiHidden="0" w:uiPriority="63" w:unhideWhenUsed="0"/>
+    <w:lsdException w:name="Medium Shading 2 Accent 3" w:semiHidden="0" w:uiPriority="64" w:unhideWhenUsed="0"/>
+    <w:lsdException w:name="Medium List 1 Accent 3" w:semiHidden="0" w:uiPriority="65" w:unhideWhenUsed="0"/>
+    <w:lsdException w:name="Medium List 2 Accent 3" w:semiHidden="0" w:uiPriority="66" w:unhideWhenUsed="0"/>
+    <w:lsdException w:name="Medium Grid 1 Accent 3" w:semiHidden="0" w:uiPriority="67" w:unhideWhenUsed="0"/>
+    <w:lsdException w:name="Medium Grid 2 Accent 3" w:semiHidden="0" w:uiPriority="68" w:unhideWhenUsed="0"/>
+    <w:lsdException w:name="Medium Grid 3 Accent 3" w:semiHidden="0" w:uiPriority="69" w:unhideWhenUsed="0"/>
+    <w:lsdException w:name="Dark List Accent 3" w:semiHidden="0" w:uiPriority="70" w:unhideWhenUsed="0"/>
+    <w:lsdException w:name="Colorful Shading Accent 3" w:semiHidden="0" w:uiPriority="71" w:unhideWhenUsed="0"/>
+    <w:lsdException w:name="Colorful List Accent 3" w:semiHidden="0" w:uiPriority="72" w:unhideWhenUsed="0"/>
+    <w:lsdException w:name="Colorful Grid Accent 3" w:semiHidden="0" w:uiPriority="73" w:unhideWhenUsed="0"/>
+    <w:lsdException w:name="Light Shading Accent 4" w:semiHidden="0" w:uiPriority="60" w:unhideWhenUsed="0"/>
+    <w:lsdException w:name="Light List Accent 4" w:semiHidden="0" w:uiPriority="61" w:unhideWhenUsed="0"/>
+    <w:lsdException w:name="Light Grid Accent 4" w:semiHidden="0" w:uiPriority="62" w:unhideWhenUsed="0"/>
+    <w:lsdException w:name="Medium Shading 1 Accent 4" w:semiHidden="0" w:uiPriority="63" w:unhideWhenUsed="0"/>
+    <w:lsdException w:name="Medium Shading 2 Accent 4" w:semiHidden="0" w:uiPriority="64" w:unhideWhenUsed="0"/>
+    <w:lsdException w:name="Medium List 1 Accent 4" w:semiHidden="0" w:uiPriority="65" w:unhideWhenUsed="0"/>
+    <w:lsdException w:name="Medium List 2 Accent 4" w:semiHidden="0" w:uiPriority="66" w:unhideWhenUsed="0"/>
+    <w:lsdException w:name="Medium Grid 1 Accent 4" w:semiHidden="0" w:uiPriority="67" w:unhideWhenUsed="0"/>
+    <w:lsdException w:name="Medium Grid 2 Accent 4" w:semiHidden="0" w:uiPriority="68" w:unhideWhenUsed="0"/>
+    <w:lsdException w:name="Medium Grid 3 Accent 4" w:semiHidden="0" w:uiPriority="69" w:unhideWhenUsed="0"/>
+    <w:lsdException w:name="Dark List Accent 4" w:semiHidden="0" w:uiPriority="70" w:unhideWhenUsed="0"/>
+    <w:lsdException w:name="Colorful Shading Accent 4" w:semiHidden="0" w:uiPriority="71" w:unhideWhenUsed="0"/>
+    <w:lsdException w:name="Colorful List Accent 4" w:semiHidden="0" w:uiPriority="72" w:unhideWhenUsed="0"/>
+    <w:lsdException w:name="Colorful Grid Accent 4" w:semiHidden="0" w:uiPriority="73" w:unhideWhenUsed="0"/>
+    <w:lsdException w:name="Light Shading Accent 5" w:semiHidden="0" w:uiPriority="60" w:unhideWhenUsed="0"/>
+    <w:lsdException w:name="Light List Accent 5" w:semiHidden="0" w:uiPriority="61" w:unhideWhenUsed="0"/>
+    <w:lsdException w:name="Light Grid Accent 5" w:semiHidden="0" w:uiPriority="62" w:unhideWhenUsed="0"/>
+    <w:lsdException w:name="Medium Shading 1 Accent 5" w:semiHidden="0" w:uiPriority="63" w:unhideWhenUsed="0"/>
+    <w:lsdException w:name="Medium Shading 2 Accent 5" w:semiHidden="0" w:uiPriority="64" w:unhideWhenUsed="0"/>
+    <w:lsdException w:name="Medium List 1 Accent 5" w:semiHidden="0" w:uiPriority="65" w:unhideWhenUsed="0"/>
+    <w:lsdException w:name="Medium List 2 Accent 5" w:semiHidden="0" w:uiPriority="66" w:unhideWhenUsed="0"/>
+    <w:lsdException w:name="Medium Grid 1 Accent 5" w:semiHidden="0" w:uiPriority="67" w:unhideWhenUsed="0"/>
+    <w:lsdException w:name="Medium Grid 2 Accent 5" w:semiHidden="0" w:uiPriority="68" w:unhideWhenUsed="0"/>
+    <w:lsdException w:name="Medium Grid 3 Accent 5" w:semiHidden="0" w:uiPriority="69" w:unhideWhenUsed="0"/>
+    <w:lsdException w:name="Dark List Accent 5" w:semiHidden="0" w:uiPriority="70" w:unhideWhenUsed="0"/>
+    <w:lsdException w:name="Colorful Shading Accent 5" w:semiHidden="0" w:uiPriority="71" w:unhideWhenUsed="0"/>
+    <w:lsdException w:name="Colorful List Accent 5" w:semiHidden="0" w:uiPriority="72" w:unhideWhenUsed="0"/>
+    <w:lsdException w:name="Colorful Grid Accent 5" w:semiHidden="0" w:uiPriority="73" w:unhideWhenUsed="0"/>
+    <w:lsdException w:name="Light Shading Accent 6" w:semiHidden="0" w:uiPriority="60" w:unhideWhenUsed="0"/>
+    <w:lsdException w:name="Light List Accent 6" w:semiHidden="0" w:uiPriority="61" w:unhideWhenUsed="0"/>
+    <w:lsdException w:name="Light Grid Accent 6" w:semiHidden="0" w:uiPriority="62" w:unhideWhenUsed="0"/>
+    <w:lsdException w:name="Medium Shading 1 Accent 6" w:semiHidden="0" w:uiPriority="63" w:unhideWhenUsed="0"/>
+    <w:lsdException w:name="Medium Shading 2 Accent 6" w:semiHidden="0" w:uiPriority="64" w:unhideWhenUsed="0"/>
+    <w:lsdException w:name="Medium List 1 Accent 6" w:semiHidden="0" w:uiPriority="65" w:unhideWhenUsed="0"/>
+    <w:lsdException w:name="Medium List 2 Accent 6" w:semiHidden="0" w:uiPriority="66" w:unhideWhenUsed="0"/>
+    <w:lsdException w:name="Medium Grid 1 Accent 6" w:semiHidden="0" w:uiPriority="67" w:unhideWhenUsed="0"/>
+    <w:lsdException w:name="Medium Grid 2 Accent 6" w:semiHidden="0" w:uiPriority="68" w:unhideWhenUsed="0"/>
+    <w:lsdException w:name="Medium Grid 3 Accent 6" w:semiHidden="0" w:uiPriority="69" w:unhideWhenUsed="0"/>
+    <w:lsdException w:name="Dark List Accent 6" w:semiHidden="0" w:uiPriority="70" w:unhideWhenUsed="0"/>
+    <w:lsdException w:name="Colorful Shading Accent 6" w:semiHidden="0" w:uiPriority="71" w:unhideWhenUsed="0"/>
+    <w:lsdException w:name="Colorful List Accent 6" w:semiHidden="0" w:uiPriority="72" w:unhideWhenUsed="0"/>
+    <w:lsdException w:name="Colorful Grid Accent 6" w:semiHidden="0" w:uiPriority="73" w:unhideWhenUsed="0"/>
+    <w:lsdException w:name="Subtle Emphasis" w:semiHidden="0" w:uiPriority="19" w:unhideWhenUsed="0" w:qFormat="1"/>
+    <w:lsdException w:name="Intense Emphasis" w:semiHidden="0" w:uiPriority="21" w:unhideWhenUsed="0" w:qFormat="1"/>
+    <w:lsdException w:name="Subtle Reference" w:semiHidden="0" w:uiPriority="31" w:unhideWhenUsed="0" w:qFormat="1"/>
+    <w:lsdException w:name="Intense Reference" w:semiHidden="0" w:uiPriority="32" w:unhideWhenUsed="0" w:qFormat="1"/>
+    <w:lsdException w:name="Book Title" w:semiHidden="0" w:uiPriority="33" w:unhideWhenUsed="0" w:qFormat="1"/>
+    <w:lsdException w:name="Bibliography" w:uiPriority="37"/>
+    <w:lsdException w:name="TOC Heading" w:uiPriority="39" w:qFormat="1"/>
+  </w:latentStyles>
+  <w:style w:type="paragraph" w:default="1" w:styleId="Normal">
+    <w:name w:val="Normal"/>
+    <w:qFormat/>
+  </w:style>
+  <w:style w:type="character" w:default="1" w:styleId="DefaultParagraphFont">
+    <w:name w:val="Default Paragraph Font"/>
+    <w:uiPriority w:val="1"/>
+    <w:semiHidden/>
+    <w:unhideWhenUsed/>
+  </w:style>
+  <w:style w:type="table" w:default="1" w:styleId="TableNormal">
+    <w:name w:val="Normal Table"/>
+    <w:uiPriority w:val="99"/>
+    <w:semiHidden/>
+    <w:unhideWhenUsed/>
+    <w:tblPr>
+      <w:tblInd w:w="0" w:type="dxa"/>
+      <w:tblCellMar>
+        <w:top w:w="0" w:type="dxa"/>
+        <w:left w:w="108" w:type="dxa"/>
+        <w:bottom w:w="0" w:type="dxa"/>
+        <w:right w:w="108" w:type="dxa"/>
+      </w:tblCellMar>
+    </w:tblPr>
+  </w:style>
+  <w:style w:type="numbering" w:default="1" w:styleId="NoList">
+    <w:name w:val="No List"/>
+    <w:uiPriority w:val="99"/>
+    <w:semiHidden/>
+    <w:unhideWhenUsed/>
   </w:style>
 </w:styles>
 </file>

</xml_diff>